<commit_message>
Product Backlog (Estimativa) e ATAS
</commit_message>
<xml_diff>
--- a/sprint_grupo7/TI/AtaSprint2Semana.docx
+++ b/sprint_grupo7/TI/AtaSprint2Semana.docx
@@ -504,6 +504,1478 @@
         </w:rPr>
       </w:pPr>
     </w:p>
+    <w:p>
+      <w:pPr>
+        <w:spacing w:line="259" w:lineRule="auto"/>
+      </w:pPr>
+      <w:r>
+        <w:br w:type="page"/>
+      </w:r>
+    </w:p>
+    <w:p>
+      <w:pPr>
+        <w:jc w:val="center"/>
+        <w:rPr>
+          <w:rFonts w:ascii="Times New Roman" w:hAnsi="Times New Roman" w:cs="Times New Roman"/>
+          <w:b/>
+          <w:bCs/>
+          <w:sz w:val="34"/>
+          <w:szCs w:val="34"/>
+        </w:rPr>
+      </w:pPr>
+      <w:r>
+        <w:rPr>
+          <w:rFonts w:ascii="Times New Roman" w:hAnsi="Times New Roman" w:cs="Times New Roman"/>
+          <w:b/>
+          <w:bCs/>
+          <w:sz w:val="34"/>
+          <w:szCs w:val="34"/>
+        </w:rPr>
+        <w:lastRenderedPageBreak/>
+        <w:t>Ata de Sprint</w:t>
+      </w:r>
+    </w:p>
+    <w:p>
+      <w:pPr>
+        <w:jc w:val="center"/>
+        <w:rPr>
+          <w:rFonts w:ascii="Times New Roman" w:hAnsi="Times New Roman" w:cs="Times New Roman"/>
+          <w:b/>
+          <w:bCs/>
+          <w:sz w:val="24"/>
+          <w:szCs w:val="24"/>
+        </w:rPr>
+      </w:pPr>
+      <w:r>
+        <w:rPr>
+          <w:rFonts w:ascii="Times New Roman" w:hAnsi="Times New Roman" w:cs="Times New Roman"/>
+          <w:b/>
+          <w:bCs/>
+          <w:sz w:val="24"/>
+          <w:szCs w:val="24"/>
+        </w:rPr>
+        <w:t>Horário: 19:00 – 20:30 | Discord</w:t>
+      </w:r>
+    </w:p>
+    <w:p>
+      <w:pPr>
+        <w:jc w:val="center"/>
+        <w:rPr>
+          <w:rFonts w:ascii="Times New Roman" w:hAnsi="Times New Roman" w:cs="Times New Roman"/>
+          <w:b/>
+          <w:bCs/>
+          <w:sz w:val="24"/>
+          <w:szCs w:val="24"/>
+        </w:rPr>
+      </w:pPr>
+      <w:r>
+        <w:rPr>
+          <w:rFonts w:ascii="Times New Roman" w:hAnsi="Times New Roman" w:cs="Times New Roman"/>
+          <w:b/>
+          <w:bCs/>
+          <w:sz w:val="24"/>
+          <w:szCs w:val="24"/>
+        </w:rPr>
+        <w:t xml:space="preserve">Data: </w:t>
+      </w:r>
+      <w:r>
+        <w:rPr>
+          <w:rFonts w:ascii="Times New Roman" w:hAnsi="Times New Roman" w:cs="Times New Roman"/>
+          <w:b/>
+          <w:bCs/>
+          <w:sz w:val="24"/>
+          <w:szCs w:val="24"/>
+        </w:rPr>
+        <w:t>03</w:t>
+      </w:r>
+      <w:r>
+        <w:rPr>
+          <w:rFonts w:ascii="Times New Roman" w:hAnsi="Times New Roman" w:cs="Times New Roman"/>
+          <w:b/>
+          <w:bCs/>
+          <w:sz w:val="24"/>
+          <w:szCs w:val="24"/>
+        </w:rPr>
+        <w:t>/</w:t>
+      </w:r>
+      <w:r>
+        <w:rPr>
+          <w:rFonts w:ascii="Times New Roman" w:hAnsi="Times New Roman" w:cs="Times New Roman"/>
+          <w:b/>
+          <w:bCs/>
+          <w:sz w:val="24"/>
+          <w:szCs w:val="24"/>
+        </w:rPr>
+        <w:t>10</w:t>
+      </w:r>
+      <w:r>
+        <w:rPr>
+          <w:rFonts w:ascii="Times New Roman" w:hAnsi="Times New Roman" w:cs="Times New Roman"/>
+          <w:b/>
+          <w:bCs/>
+          <w:sz w:val="24"/>
+          <w:szCs w:val="24"/>
+        </w:rPr>
+        <w:t>/2023</w:t>
+      </w:r>
+    </w:p>
+    <w:p>
+      <w:pPr>
+        <w:jc w:val="center"/>
+      </w:pPr>
+    </w:p>
+    <w:p>
+      <w:pPr>
+        <w:jc w:val="center"/>
+        <w:rPr>
+          <w:sz w:val="24"/>
+          <w:szCs w:val="24"/>
+        </w:rPr>
+      </w:pPr>
+      <w:r>
+        <w:rPr>
+          <w:sz w:val="24"/>
+          <w:szCs w:val="24"/>
+        </w:rPr>
+        <w:t xml:space="preserve">Amanda Martins, </w:t>
+      </w:r>
+      <w:r>
+        <w:rPr>
+          <w:b/>
+          <w:bCs/>
+          <w:sz w:val="24"/>
+          <w:szCs w:val="24"/>
+        </w:rPr>
+        <w:t>Presente</w:t>
+      </w:r>
+      <w:r>
+        <w:rPr>
+          <w:sz w:val="24"/>
+          <w:szCs w:val="24"/>
+        </w:rPr>
+        <w:t>.</w:t>
+      </w:r>
+    </w:p>
+    <w:p>
+      <w:pPr>
+        <w:jc w:val="center"/>
+        <w:rPr>
+          <w:sz w:val="24"/>
+          <w:szCs w:val="24"/>
+        </w:rPr>
+      </w:pPr>
+      <w:r>
+        <w:rPr>
+          <w:sz w:val="24"/>
+          <w:szCs w:val="24"/>
+        </w:rPr>
+        <w:t xml:space="preserve">Cauê Mendonça, </w:t>
+      </w:r>
+      <w:r>
+        <w:rPr>
+          <w:b/>
+          <w:bCs/>
+          <w:sz w:val="24"/>
+          <w:szCs w:val="24"/>
+        </w:rPr>
+        <w:t>Presente</w:t>
+      </w:r>
+      <w:r>
+        <w:rPr>
+          <w:sz w:val="24"/>
+          <w:szCs w:val="24"/>
+        </w:rPr>
+        <w:t>.</w:t>
+      </w:r>
+    </w:p>
+    <w:p>
+      <w:pPr>
+        <w:jc w:val="center"/>
+        <w:rPr>
+          <w:sz w:val="24"/>
+          <w:szCs w:val="24"/>
+        </w:rPr>
+      </w:pPr>
+      <w:r>
+        <w:rPr>
+          <w:sz w:val="24"/>
+          <w:szCs w:val="24"/>
+        </w:rPr>
+        <w:t>Eduardo Castrillo,</w:t>
+      </w:r>
+      <w:r>
+        <w:rPr>
+          <w:sz w:val="24"/>
+          <w:szCs w:val="24"/>
+        </w:rPr>
+        <w:t xml:space="preserve"> </w:t>
+      </w:r>
+      <w:proofErr w:type="spellStart"/>
+      <w:r>
+        <w:rPr>
+          <w:sz w:val="24"/>
+          <w:szCs w:val="24"/>
+        </w:rPr>
+        <w:t>Product</w:t>
+      </w:r>
+      <w:proofErr w:type="spellEnd"/>
+      <w:r>
+        <w:rPr>
+          <w:sz w:val="24"/>
+          <w:szCs w:val="24"/>
+        </w:rPr>
+        <w:t xml:space="preserve"> </w:t>
+      </w:r>
+      <w:proofErr w:type="spellStart"/>
+      <w:r>
+        <w:rPr>
+          <w:sz w:val="24"/>
+          <w:szCs w:val="24"/>
+        </w:rPr>
+        <w:t>Owner</w:t>
+      </w:r>
+      <w:proofErr w:type="spellEnd"/>
+      <w:r>
+        <w:rPr>
+          <w:sz w:val="24"/>
+          <w:szCs w:val="24"/>
+        </w:rPr>
+        <w:t xml:space="preserve">, </w:t>
+      </w:r>
+      <w:r>
+        <w:rPr>
+          <w:b/>
+          <w:bCs/>
+          <w:sz w:val="24"/>
+          <w:szCs w:val="24"/>
+        </w:rPr>
+        <w:t>Presente</w:t>
+      </w:r>
+      <w:r>
+        <w:rPr>
+          <w:sz w:val="24"/>
+          <w:szCs w:val="24"/>
+        </w:rPr>
+        <w:t>.</w:t>
+      </w:r>
+    </w:p>
+    <w:p>
+      <w:pPr>
+        <w:jc w:val="center"/>
+        <w:rPr>
+          <w:sz w:val="24"/>
+          <w:szCs w:val="24"/>
+        </w:rPr>
+      </w:pPr>
+      <w:r>
+        <w:rPr>
+          <w:sz w:val="24"/>
+          <w:szCs w:val="24"/>
+        </w:rPr>
+        <w:t xml:space="preserve">Fernanda Silvino, Scrum Master, </w:t>
+      </w:r>
+      <w:r>
+        <w:rPr>
+          <w:b/>
+          <w:bCs/>
+          <w:sz w:val="24"/>
+          <w:szCs w:val="24"/>
+        </w:rPr>
+        <w:t>Presente</w:t>
+      </w:r>
+      <w:r>
+        <w:rPr>
+          <w:sz w:val="24"/>
+          <w:szCs w:val="24"/>
+        </w:rPr>
+        <w:t>.</w:t>
+      </w:r>
+    </w:p>
+    <w:p>
+      <w:pPr>
+        <w:jc w:val="center"/>
+        <w:rPr>
+          <w:sz w:val="24"/>
+          <w:szCs w:val="24"/>
+        </w:rPr>
+      </w:pPr>
+      <w:r>
+        <w:rPr>
+          <w:sz w:val="24"/>
+          <w:szCs w:val="24"/>
+        </w:rPr>
+        <w:t xml:space="preserve">Giovanna Gonçalves, </w:t>
+      </w:r>
+      <w:r>
+        <w:rPr>
+          <w:b/>
+          <w:bCs/>
+          <w:sz w:val="24"/>
+          <w:szCs w:val="24"/>
+        </w:rPr>
+        <w:t>Presente</w:t>
+      </w:r>
+      <w:r>
+        <w:rPr>
+          <w:sz w:val="24"/>
+          <w:szCs w:val="24"/>
+        </w:rPr>
+        <w:t>.</w:t>
+      </w:r>
+    </w:p>
+    <w:p>
+      <w:pPr>
+        <w:jc w:val="center"/>
+        <w:rPr>
+          <w:sz w:val="24"/>
+          <w:szCs w:val="24"/>
+        </w:rPr>
+      </w:pPr>
+      <w:r>
+        <w:rPr>
+          <w:sz w:val="24"/>
+          <w:szCs w:val="24"/>
+        </w:rPr>
+        <w:t xml:space="preserve">Igor Anthony, </w:t>
+      </w:r>
+      <w:r>
+        <w:rPr>
+          <w:b/>
+          <w:bCs/>
+          <w:sz w:val="24"/>
+          <w:szCs w:val="24"/>
+        </w:rPr>
+        <w:t>Presente</w:t>
+      </w:r>
+      <w:r>
+        <w:rPr>
+          <w:sz w:val="24"/>
+          <w:szCs w:val="24"/>
+        </w:rPr>
+        <w:t>.</w:t>
+      </w:r>
+    </w:p>
+    <w:p>
+      <w:pPr>
+        <w:jc w:val="center"/>
+        <w:rPr>
+          <w:sz w:val="24"/>
+          <w:szCs w:val="24"/>
+        </w:rPr>
+      </w:pPr>
+      <w:r>
+        <w:rPr>
+          <w:sz w:val="24"/>
+          <w:szCs w:val="24"/>
+        </w:rPr>
+        <w:t xml:space="preserve">Thiago Rodrigues, </w:t>
+      </w:r>
+      <w:r>
+        <w:rPr>
+          <w:b/>
+          <w:bCs/>
+          <w:sz w:val="24"/>
+          <w:szCs w:val="24"/>
+        </w:rPr>
+        <w:t>Presente</w:t>
+      </w:r>
+      <w:r>
+        <w:rPr>
+          <w:sz w:val="24"/>
+          <w:szCs w:val="24"/>
+        </w:rPr>
+        <w:t>.</w:t>
+      </w:r>
+    </w:p>
+    <w:p/>
+    <w:p/>
+    <w:p>
+      <w:pPr>
+        <w:jc w:val="center"/>
+      </w:pPr>
+      <w:r>
+        <w:t>Assuntos discutidos:</w:t>
+      </w:r>
+    </w:p>
+    <w:p>
+      <w:pPr>
+        <w:jc w:val="center"/>
+      </w:pPr>
+    </w:p>
+    <w:p>
+      <w:pPr>
+        <w:pStyle w:val="PargrafodaLista"/>
+        <w:numPr>
+          <w:ilvl w:val="0"/>
+          <w:numId w:val="1"/>
+        </w:numPr>
+      </w:pPr>
+      <w:r>
+        <w:t>T</w:t>
+      </w:r>
+      <w:r>
+        <w:t>estados os 5 sensores no Arduino junto a integração no banco de dados;</w:t>
+      </w:r>
+    </w:p>
+    <w:p>
+      <w:pPr>
+        <w:pStyle w:val="PargrafodaLista"/>
+      </w:pPr>
+    </w:p>
+    <w:p>
+      <w:pPr>
+        <w:pStyle w:val="PargrafodaLista"/>
+        <w:numPr>
+          <w:ilvl w:val="0"/>
+          <w:numId w:val="1"/>
+        </w:numPr>
+      </w:pPr>
+      <w:r>
+        <w:t>Finalização da calculadora financeira</w:t>
+      </w:r>
+      <w:r>
+        <w:t>;</w:t>
+      </w:r>
+    </w:p>
+    <w:p>
+      <w:pPr>
+        <w:pStyle w:val="PargrafodaLista"/>
+      </w:pPr>
+    </w:p>
+    <w:p>
+      <w:pPr>
+        <w:pStyle w:val="PargrafodaLista"/>
+      </w:pPr>
+    </w:p>
+    <w:p>
+      <w:pPr>
+        <w:pStyle w:val="PargrafodaLista"/>
+        <w:numPr>
+          <w:ilvl w:val="0"/>
+          <w:numId w:val="1"/>
+        </w:numPr>
+      </w:pPr>
+      <w:r>
+        <w:t>Finalização da tela de login</w:t>
+      </w:r>
+      <w:r>
+        <w:t>;</w:t>
+      </w:r>
+    </w:p>
+    <w:p>
+      <w:pPr>
+        <w:pStyle w:val="PargrafodaLista"/>
+      </w:pPr>
+    </w:p>
+    <w:p>
+      <w:pPr>
+        <w:pStyle w:val="PargrafodaLista"/>
+        <w:numPr>
+          <w:ilvl w:val="0"/>
+          <w:numId w:val="1"/>
+        </w:numPr>
+      </w:pPr>
+      <w:r>
+        <w:t>Finalização da planilha de risco</w:t>
+      </w:r>
+      <w:r>
+        <w:t>;</w:t>
+      </w:r>
+    </w:p>
+    <w:p>
+      <w:pPr>
+        <w:pStyle w:val="PargrafodaLista"/>
+      </w:pPr>
+    </w:p>
+    <w:p>
+      <w:pPr>
+        <w:pStyle w:val="PargrafodaLista"/>
+        <w:numPr>
+          <w:ilvl w:val="0"/>
+          <w:numId w:val="1"/>
+        </w:numPr>
+      </w:pPr>
+      <w:r>
+        <w:t>Finalização da tela de cadastro</w:t>
+      </w:r>
+      <w:r>
+        <w:t>;</w:t>
+      </w:r>
+    </w:p>
+    <w:p>
+      <w:pPr>
+        <w:pStyle w:val="PargrafodaLista"/>
+      </w:pPr>
+    </w:p>
+    <w:p>
+      <w:pPr>
+        <w:pStyle w:val="PargrafodaLista"/>
+        <w:numPr>
+          <w:ilvl w:val="0"/>
+          <w:numId w:val="1"/>
+        </w:numPr>
+      </w:pPr>
+      <w:r>
+        <w:t>Discussão para nova logo.</w:t>
+      </w:r>
+    </w:p>
+    <w:p>
+      <w:pPr>
+        <w:spacing w:line="259" w:lineRule="auto"/>
+      </w:pPr>
+      <w:r>
+        <w:br w:type="page"/>
+      </w:r>
+    </w:p>
+    <w:p>
+      <w:pPr>
+        <w:jc w:val="center"/>
+        <w:rPr>
+          <w:rFonts w:ascii="Times New Roman" w:hAnsi="Times New Roman" w:cs="Times New Roman"/>
+          <w:b/>
+          <w:bCs/>
+          <w:sz w:val="34"/>
+          <w:szCs w:val="34"/>
+        </w:rPr>
+      </w:pPr>
+      <w:r>
+        <w:rPr>
+          <w:rFonts w:ascii="Times New Roman" w:hAnsi="Times New Roman" w:cs="Times New Roman"/>
+          <w:b/>
+          <w:bCs/>
+          <w:sz w:val="34"/>
+          <w:szCs w:val="34"/>
+        </w:rPr>
+        <w:lastRenderedPageBreak/>
+        <w:t>Ata de Sprint</w:t>
+      </w:r>
+    </w:p>
+    <w:p>
+      <w:pPr>
+        <w:jc w:val="center"/>
+        <w:rPr>
+          <w:rFonts w:ascii="Times New Roman" w:hAnsi="Times New Roman" w:cs="Times New Roman"/>
+          <w:b/>
+          <w:bCs/>
+          <w:sz w:val="24"/>
+          <w:szCs w:val="24"/>
+        </w:rPr>
+      </w:pPr>
+      <w:r>
+        <w:rPr>
+          <w:rFonts w:ascii="Times New Roman" w:hAnsi="Times New Roman" w:cs="Times New Roman"/>
+          <w:b/>
+          <w:bCs/>
+          <w:sz w:val="24"/>
+          <w:szCs w:val="24"/>
+        </w:rPr>
+        <w:t>Horário: 19:00 – 20:30 | Discord</w:t>
+      </w:r>
+    </w:p>
+    <w:p>
+      <w:pPr>
+        <w:jc w:val="center"/>
+        <w:rPr>
+          <w:rFonts w:ascii="Times New Roman" w:hAnsi="Times New Roman" w:cs="Times New Roman"/>
+          <w:b/>
+          <w:bCs/>
+          <w:sz w:val="24"/>
+          <w:szCs w:val="24"/>
+        </w:rPr>
+      </w:pPr>
+      <w:r>
+        <w:rPr>
+          <w:rFonts w:ascii="Times New Roman" w:hAnsi="Times New Roman" w:cs="Times New Roman"/>
+          <w:b/>
+          <w:bCs/>
+          <w:sz w:val="24"/>
+          <w:szCs w:val="24"/>
+        </w:rPr>
+        <w:t xml:space="preserve">Data: </w:t>
+      </w:r>
+      <w:r>
+        <w:rPr>
+          <w:rFonts w:ascii="Times New Roman" w:hAnsi="Times New Roman" w:cs="Times New Roman"/>
+          <w:b/>
+          <w:bCs/>
+          <w:sz w:val="24"/>
+          <w:szCs w:val="24"/>
+        </w:rPr>
+        <w:t>04</w:t>
+      </w:r>
+      <w:r>
+        <w:rPr>
+          <w:rFonts w:ascii="Times New Roman" w:hAnsi="Times New Roman" w:cs="Times New Roman"/>
+          <w:b/>
+          <w:bCs/>
+          <w:sz w:val="24"/>
+          <w:szCs w:val="24"/>
+        </w:rPr>
+        <w:t>/</w:t>
+      </w:r>
+      <w:r>
+        <w:rPr>
+          <w:rFonts w:ascii="Times New Roman" w:hAnsi="Times New Roman" w:cs="Times New Roman"/>
+          <w:b/>
+          <w:bCs/>
+          <w:sz w:val="24"/>
+          <w:szCs w:val="24"/>
+        </w:rPr>
+        <w:t>10</w:t>
+      </w:r>
+      <w:r>
+        <w:rPr>
+          <w:rFonts w:ascii="Times New Roman" w:hAnsi="Times New Roman" w:cs="Times New Roman"/>
+          <w:b/>
+          <w:bCs/>
+          <w:sz w:val="24"/>
+          <w:szCs w:val="24"/>
+        </w:rPr>
+        <w:t>/2023</w:t>
+      </w:r>
+    </w:p>
+    <w:p>
+      <w:pPr>
+        <w:jc w:val="center"/>
+      </w:pPr>
+    </w:p>
+    <w:p>
+      <w:pPr>
+        <w:jc w:val="center"/>
+        <w:rPr>
+          <w:sz w:val="24"/>
+          <w:szCs w:val="24"/>
+        </w:rPr>
+      </w:pPr>
+      <w:r>
+        <w:rPr>
+          <w:sz w:val="24"/>
+          <w:szCs w:val="24"/>
+        </w:rPr>
+        <w:t xml:space="preserve">Amanda Martins, </w:t>
+      </w:r>
+      <w:r>
+        <w:rPr>
+          <w:b/>
+          <w:bCs/>
+          <w:sz w:val="24"/>
+          <w:szCs w:val="24"/>
+        </w:rPr>
+        <w:t>Presente</w:t>
+      </w:r>
+      <w:r>
+        <w:rPr>
+          <w:sz w:val="24"/>
+          <w:szCs w:val="24"/>
+        </w:rPr>
+        <w:t>.</w:t>
+      </w:r>
+    </w:p>
+    <w:p>
+      <w:pPr>
+        <w:jc w:val="center"/>
+        <w:rPr>
+          <w:sz w:val="24"/>
+          <w:szCs w:val="24"/>
+        </w:rPr>
+      </w:pPr>
+      <w:r>
+        <w:rPr>
+          <w:sz w:val="24"/>
+          <w:szCs w:val="24"/>
+        </w:rPr>
+        <w:t xml:space="preserve">Cauê Mendonça, </w:t>
+      </w:r>
+      <w:r>
+        <w:rPr>
+          <w:b/>
+          <w:bCs/>
+          <w:sz w:val="24"/>
+          <w:szCs w:val="24"/>
+        </w:rPr>
+        <w:t>Presente</w:t>
+      </w:r>
+      <w:r>
+        <w:rPr>
+          <w:sz w:val="24"/>
+          <w:szCs w:val="24"/>
+        </w:rPr>
+        <w:t>.</w:t>
+      </w:r>
+    </w:p>
+    <w:p>
+      <w:pPr>
+        <w:jc w:val="center"/>
+        <w:rPr>
+          <w:sz w:val="24"/>
+          <w:szCs w:val="24"/>
+        </w:rPr>
+      </w:pPr>
+      <w:r>
+        <w:rPr>
+          <w:sz w:val="24"/>
+          <w:szCs w:val="24"/>
+        </w:rPr>
+        <w:t>Eduardo Castrillo,</w:t>
+      </w:r>
+      <w:r>
+        <w:rPr>
+          <w:sz w:val="24"/>
+          <w:szCs w:val="24"/>
+        </w:rPr>
+        <w:t xml:space="preserve"> </w:t>
+      </w:r>
+      <w:proofErr w:type="spellStart"/>
+      <w:r>
+        <w:rPr>
+          <w:sz w:val="24"/>
+          <w:szCs w:val="24"/>
+        </w:rPr>
+        <w:t>Product</w:t>
+      </w:r>
+      <w:proofErr w:type="spellEnd"/>
+      <w:r>
+        <w:rPr>
+          <w:sz w:val="24"/>
+          <w:szCs w:val="24"/>
+        </w:rPr>
+        <w:t xml:space="preserve"> </w:t>
+      </w:r>
+      <w:proofErr w:type="spellStart"/>
+      <w:r>
+        <w:rPr>
+          <w:sz w:val="24"/>
+          <w:szCs w:val="24"/>
+        </w:rPr>
+        <w:t>Owner</w:t>
+      </w:r>
+      <w:proofErr w:type="spellEnd"/>
+      <w:r>
+        <w:rPr>
+          <w:sz w:val="24"/>
+          <w:szCs w:val="24"/>
+        </w:rPr>
+        <w:t xml:space="preserve">, </w:t>
+      </w:r>
+      <w:r>
+        <w:rPr>
+          <w:b/>
+          <w:bCs/>
+          <w:sz w:val="24"/>
+          <w:szCs w:val="24"/>
+        </w:rPr>
+        <w:t>Presente</w:t>
+      </w:r>
+      <w:r>
+        <w:rPr>
+          <w:sz w:val="24"/>
+          <w:szCs w:val="24"/>
+        </w:rPr>
+        <w:t>.</w:t>
+      </w:r>
+    </w:p>
+    <w:p>
+      <w:pPr>
+        <w:jc w:val="center"/>
+        <w:rPr>
+          <w:sz w:val="24"/>
+          <w:szCs w:val="24"/>
+        </w:rPr>
+      </w:pPr>
+      <w:r>
+        <w:rPr>
+          <w:sz w:val="24"/>
+          <w:szCs w:val="24"/>
+        </w:rPr>
+        <w:t xml:space="preserve">Fernanda Silvino, Scrum Master, </w:t>
+      </w:r>
+      <w:r>
+        <w:rPr>
+          <w:b/>
+          <w:bCs/>
+          <w:sz w:val="24"/>
+          <w:szCs w:val="24"/>
+        </w:rPr>
+        <w:t>Presente</w:t>
+      </w:r>
+      <w:r>
+        <w:rPr>
+          <w:sz w:val="24"/>
+          <w:szCs w:val="24"/>
+        </w:rPr>
+        <w:t>.</w:t>
+      </w:r>
+    </w:p>
+    <w:p>
+      <w:pPr>
+        <w:jc w:val="center"/>
+        <w:rPr>
+          <w:sz w:val="24"/>
+          <w:szCs w:val="24"/>
+        </w:rPr>
+      </w:pPr>
+      <w:r>
+        <w:rPr>
+          <w:sz w:val="24"/>
+          <w:szCs w:val="24"/>
+        </w:rPr>
+        <w:t xml:space="preserve">Giovanna Gonçalves, </w:t>
+      </w:r>
+      <w:r>
+        <w:rPr>
+          <w:b/>
+          <w:bCs/>
+          <w:sz w:val="24"/>
+          <w:szCs w:val="24"/>
+        </w:rPr>
+        <w:t>Presente</w:t>
+      </w:r>
+      <w:r>
+        <w:rPr>
+          <w:sz w:val="24"/>
+          <w:szCs w:val="24"/>
+        </w:rPr>
+        <w:t>.</w:t>
+      </w:r>
+    </w:p>
+    <w:p>
+      <w:pPr>
+        <w:jc w:val="center"/>
+        <w:rPr>
+          <w:sz w:val="24"/>
+          <w:szCs w:val="24"/>
+        </w:rPr>
+      </w:pPr>
+      <w:r>
+        <w:rPr>
+          <w:sz w:val="24"/>
+          <w:szCs w:val="24"/>
+        </w:rPr>
+        <w:t xml:space="preserve">Igor Anthony, </w:t>
+      </w:r>
+      <w:r>
+        <w:rPr>
+          <w:b/>
+          <w:bCs/>
+          <w:sz w:val="24"/>
+          <w:szCs w:val="24"/>
+        </w:rPr>
+        <w:t>Presente</w:t>
+      </w:r>
+      <w:r>
+        <w:rPr>
+          <w:sz w:val="24"/>
+          <w:szCs w:val="24"/>
+        </w:rPr>
+        <w:t>.</w:t>
+      </w:r>
+    </w:p>
+    <w:p>
+      <w:pPr>
+        <w:jc w:val="center"/>
+        <w:rPr>
+          <w:sz w:val="24"/>
+          <w:szCs w:val="24"/>
+        </w:rPr>
+      </w:pPr>
+      <w:r>
+        <w:rPr>
+          <w:sz w:val="24"/>
+          <w:szCs w:val="24"/>
+        </w:rPr>
+        <w:t xml:space="preserve">Thiago Rodrigues, </w:t>
+      </w:r>
+      <w:r>
+        <w:rPr>
+          <w:b/>
+          <w:bCs/>
+          <w:sz w:val="24"/>
+          <w:szCs w:val="24"/>
+        </w:rPr>
+        <w:t>Presente</w:t>
+      </w:r>
+      <w:r>
+        <w:rPr>
+          <w:sz w:val="24"/>
+          <w:szCs w:val="24"/>
+        </w:rPr>
+        <w:t>.</w:t>
+      </w:r>
+    </w:p>
+    <w:p/>
+    <w:p/>
+    <w:p>
+      <w:pPr>
+        <w:jc w:val="center"/>
+      </w:pPr>
+      <w:r>
+        <w:t>Assuntos discutidos:</w:t>
+      </w:r>
+    </w:p>
+    <w:p>
+      <w:pPr>
+        <w:jc w:val="center"/>
+      </w:pPr>
+    </w:p>
+    <w:p>
+      <w:pPr>
+        <w:pStyle w:val="PargrafodaLista"/>
+        <w:numPr>
+          <w:ilvl w:val="0"/>
+          <w:numId w:val="1"/>
+        </w:numPr>
+      </w:pPr>
+      <w:r>
+        <w:t>Definição da formatação sobre o site institucional</w:t>
+      </w:r>
+      <w:r>
+        <w:t>;</w:t>
+      </w:r>
+    </w:p>
+    <w:p>
+      <w:pPr>
+        <w:pStyle w:val="PargrafodaLista"/>
+      </w:pPr>
+    </w:p>
+    <w:p>
+      <w:pPr>
+        <w:pStyle w:val="PargrafodaLista"/>
+      </w:pPr>
+    </w:p>
+    <w:p>
+      <w:pPr>
+        <w:pStyle w:val="PargrafodaLista"/>
+        <w:numPr>
+          <w:ilvl w:val="0"/>
+          <w:numId w:val="1"/>
+        </w:numPr>
+      </w:pPr>
+      <w:r>
+        <w:t>D</w:t>
+      </w:r>
+      <w:r>
+        <w:t xml:space="preserve">iscussão sobre o </w:t>
+      </w:r>
+      <w:proofErr w:type="spellStart"/>
+      <w:r>
+        <w:t>Product</w:t>
+      </w:r>
+      <w:proofErr w:type="spellEnd"/>
+      <w:r>
+        <w:t xml:space="preserve"> Backlog e Estimativa</w:t>
+      </w:r>
+      <w:r>
+        <w:t>;</w:t>
+      </w:r>
+    </w:p>
+    <w:p>
+      <w:pPr>
+        <w:pStyle w:val="PargrafodaLista"/>
+      </w:pPr>
+    </w:p>
+    <w:p>
+      <w:pPr>
+        <w:pStyle w:val="PargrafodaLista"/>
+      </w:pPr>
+    </w:p>
+    <w:p>
+      <w:pPr>
+        <w:spacing w:line="259" w:lineRule="auto"/>
+      </w:pPr>
+      <w:r>
+        <w:br w:type="page"/>
+      </w:r>
+    </w:p>
+    <w:p>
+      <w:pPr>
+        <w:jc w:val="center"/>
+        <w:rPr>
+          <w:rFonts w:ascii="Times New Roman" w:hAnsi="Times New Roman" w:cs="Times New Roman"/>
+          <w:b/>
+          <w:bCs/>
+          <w:sz w:val="34"/>
+          <w:szCs w:val="34"/>
+        </w:rPr>
+      </w:pPr>
+      <w:r>
+        <w:rPr>
+          <w:rFonts w:ascii="Times New Roman" w:hAnsi="Times New Roman" w:cs="Times New Roman"/>
+          <w:b/>
+          <w:bCs/>
+          <w:sz w:val="34"/>
+          <w:szCs w:val="34"/>
+        </w:rPr>
+        <w:lastRenderedPageBreak/>
+        <w:t>Ata de Sprint</w:t>
+      </w:r>
+    </w:p>
+    <w:p>
+      <w:pPr>
+        <w:jc w:val="center"/>
+        <w:rPr>
+          <w:rFonts w:ascii="Times New Roman" w:hAnsi="Times New Roman" w:cs="Times New Roman"/>
+          <w:b/>
+          <w:bCs/>
+          <w:sz w:val="24"/>
+          <w:szCs w:val="24"/>
+        </w:rPr>
+      </w:pPr>
+      <w:r>
+        <w:rPr>
+          <w:rFonts w:ascii="Times New Roman" w:hAnsi="Times New Roman" w:cs="Times New Roman"/>
+          <w:b/>
+          <w:bCs/>
+          <w:sz w:val="24"/>
+          <w:szCs w:val="24"/>
+        </w:rPr>
+        <w:t>Horário: 19:00 – 20:30 | Discord</w:t>
+      </w:r>
+    </w:p>
+    <w:p>
+      <w:pPr>
+        <w:jc w:val="center"/>
+        <w:rPr>
+          <w:rFonts w:ascii="Times New Roman" w:hAnsi="Times New Roman" w:cs="Times New Roman"/>
+          <w:b/>
+          <w:bCs/>
+          <w:sz w:val="24"/>
+          <w:szCs w:val="24"/>
+        </w:rPr>
+      </w:pPr>
+      <w:r>
+        <w:rPr>
+          <w:rFonts w:ascii="Times New Roman" w:hAnsi="Times New Roman" w:cs="Times New Roman"/>
+          <w:b/>
+          <w:bCs/>
+          <w:sz w:val="24"/>
+          <w:szCs w:val="24"/>
+        </w:rPr>
+        <w:t xml:space="preserve">Data: </w:t>
+      </w:r>
+      <w:r>
+        <w:rPr>
+          <w:rFonts w:ascii="Times New Roman" w:hAnsi="Times New Roman" w:cs="Times New Roman"/>
+          <w:b/>
+          <w:bCs/>
+          <w:sz w:val="24"/>
+          <w:szCs w:val="24"/>
+        </w:rPr>
+        <w:t>05</w:t>
+      </w:r>
+      <w:r>
+        <w:rPr>
+          <w:rFonts w:ascii="Times New Roman" w:hAnsi="Times New Roman" w:cs="Times New Roman"/>
+          <w:b/>
+          <w:bCs/>
+          <w:sz w:val="24"/>
+          <w:szCs w:val="24"/>
+        </w:rPr>
+        <w:t>/</w:t>
+      </w:r>
+      <w:r>
+        <w:rPr>
+          <w:rFonts w:ascii="Times New Roman" w:hAnsi="Times New Roman" w:cs="Times New Roman"/>
+          <w:b/>
+          <w:bCs/>
+          <w:sz w:val="24"/>
+          <w:szCs w:val="24"/>
+        </w:rPr>
+        <w:t>10</w:t>
+      </w:r>
+      <w:r>
+        <w:rPr>
+          <w:rFonts w:ascii="Times New Roman" w:hAnsi="Times New Roman" w:cs="Times New Roman"/>
+          <w:b/>
+          <w:bCs/>
+          <w:sz w:val="24"/>
+          <w:szCs w:val="24"/>
+        </w:rPr>
+        <w:t>/2023</w:t>
+      </w:r>
+    </w:p>
+    <w:p>
+      <w:pPr>
+        <w:jc w:val="center"/>
+      </w:pPr>
+    </w:p>
+    <w:p>
+      <w:pPr>
+        <w:jc w:val="center"/>
+        <w:rPr>
+          <w:sz w:val="24"/>
+          <w:szCs w:val="24"/>
+        </w:rPr>
+      </w:pPr>
+      <w:r>
+        <w:rPr>
+          <w:sz w:val="24"/>
+          <w:szCs w:val="24"/>
+        </w:rPr>
+        <w:t xml:space="preserve">Amanda Martins, </w:t>
+      </w:r>
+      <w:r>
+        <w:rPr>
+          <w:b/>
+          <w:bCs/>
+          <w:sz w:val="24"/>
+          <w:szCs w:val="24"/>
+        </w:rPr>
+        <w:t>Presente</w:t>
+      </w:r>
+      <w:r>
+        <w:rPr>
+          <w:sz w:val="24"/>
+          <w:szCs w:val="24"/>
+        </w:rPr>
+        <w:t>.</w:t>
+      </w:r>
+    </w:p>
+    <w:p>
+      <w:pPr>
+        <w:jc w:val="center"/>
+        <w:rPr>
+          <w:sz w:val="24"/>
+          <w:szCs w:val="24"/>
+        </w:rPr>
+      </w:pPr>
+      <w:r>
+        <w:rPr>
+          <w:sz w:val="24"/>
+          <w:szCs w:val="24"/>
+        </w:rPr>
+        <w:t xml:space="preserve">Cauê Mendonça, </w:t>
+      </w:r>
+      <w:r>
+        <w:rPr>
+          <w:b/>
+          <w:bCs/>
+          <w:sz w:val="24"/>
+          <w:szCs w:val="24"/>
+        </w:rPr>
+        <w:t>Presente</w:t>
+      </w:r>
+      <w:r>
+        <w:rPr>
+          <w:sz w:val="24"/>
+          <w:szCs w:val="24"/>
+        </w:rPr>
+        <w:t>.</w:t>
+      </w:r>
+    </w:p>
+    <w:p>
+      <w:pPr>
+        <w:jc w:val="center"/>
+        <w:rPr>
+          <w:sz w:val="24"/>
+          <w:szCs w:val="24"/>
+        </w:rPr>
+      </w:pPr>
+      <w:r>
+        <w:rPr>
+          <w:sz w:val="24"/>
+          <w:szCs w:val="24"/>
+        </w:rPr>
+        <w:t>Eduardo Castrillo,</w:t>
+      </w:r>
+      <w:r>
+        <w:rPr>
+          <w:sz w:val="24"/>
+          <w:szCs w:val="24"/>
+        </w:rPr>
+        <w:t xml:space="preserve"> </w:t>
+      </w:r>
+      <w:proofErr w:type="spellStart"/>
+      <w:r>
+        <w:rPr>
+          <w:sz w:val="24"/>
+          <w:szCs w:val="24"/>
+        </w:rPr>
+        <w:t>Product</w:t>
+      </w:r>
+      <w:proofErr w:type="spellEnd"/>
+      <w:r>
+        <w:rPr>
+          <w:sz w:val="24"/>
+          <w:szCs w:val="24"/>
+        </w:rPr>
+        <w:t xml:space="preserve"> </w:t>
+      </w:r>
+      <w:proofErr w:type="spellStart"/>
+      <w:r>
+        <w:rPr>
+          <w:sz w:val="24"/>
+          <w:szCs w:val="24"/>
+        </w:rPr>
+        <w:t>Owner</w:t>
+      </w:r>
+      <w:proofErr w:type="spellEnd"/>
+      <w:r>
+        <w:rPr>
+          <w:sz w:val="24"/>
+          <w:szCs w:val="24"/>
+        </w:rPr>
+        <w:t xml:space="preserve">, </w:t>
+      </w:r>
+      <w:r>
+        <w:rPr>
+          <w:b/>
+          <w:bCs/>
+          <w:sz w:val="24"/>
+          <w:szCs w:val="24"/>
+        </w:rPr>
+        <w:t>Presente</w:t>
+      </w:r>
+      <w:r>
+        <w:rPr>
+          <w:sz w:val="24"/>
+          <w:szCs w:val="24"/>
+        </w:rPr>
+        <w:t>.</w:t>
+      </w:r>
+    </w:p>
+    <w:p>
+      <w:pPr>
+        <w:jc w:val="center"/>
+        <w:rPr>
+          <w:sz w:val="24"/>
+          <w:szCs w:val="24"/>
+        </w:rPr>
+      </w:pPr>
+      <w:r>
+        <w:rPr>
+          <w:sz w:val="24"/>
+          <w:szCs w:val="24"/>
+        </w:rPr>
+        <w:t xml:space="preserve">Fernanda Silvino, Scrum Master, </w:t>
+      </w:r>
+      <w:r>
+        <w:rPr>
+          <w:b/>
+          <w:bCs/>
+          <w:sz w:val="24"/>
+          <w:szCs w:val="24"/>
+        </w:rPr>
+        <w:t>Presente</w:t>
+      </w:r>
+      <w:r>
+        <w:rPr>
+          <w:sz w:val="24"/>
+          <w:szCs w:val="24"/>
+        </w:rPr>
+        <w:t>.</w:t>
+      </w:r>
+    </w:p>
+    <w:p>
+      <w:pPr>
+        <w:jc w:val="center"/>
+        <w:rPr>
+          <w:sz w:val="24"/>
+          <w:szCs w:val="24"/>
+        </w:rPr>
+      </w:pPr>
+      <w:r>
+        <w:rPr>
+          <w:sz w:val="24"/>
+          <w:szCs w:val="24"/>
+        </w:rPr>
+        <w:t xml:space="preserve">Giovanna Gonçalves, </w:t>
+      </w:r>
+      <w:r>
+        <w:rPr>
+          <w:b/>
+          <w:bCs/>
+          <w:sz w:val="24"/>
+          <w:szCs w:val="24"/>
+        </w:rPr>
+        <w:t>Presente</w:t>
+      </w:r>
+      <w:r>
+        <w:rPr>
+          <w:sz w:val="24"/>
+          <w:szCs w:val="24"/>
+        </w:rPr>
+        <w:t>.</w:t>
+      </w:r>
+    </w:p>
+    <w:p>
+      <w:pPr>
+        <w:jc w:val="center"/>
+        <w:rPr>
+          <w:sz w:val="24"/>
+          <w:szCs w:val="24"/>
+        </w:rPr>
+      </w:pPr>
+      <w:r>
+        <w:rPr>
+          <w:sz w:val="24"/>
+          <w:szCs w:val="24"/>
+        </w:rPr>
+        <w:t xml:space="preserve">Igor Anthony, </w:t>
+      </w:r>
+      <w:r>
+        <w:rPr>
+          <w:b/>
+          <w:bCs/>
+          <w:sz w:val="24"/>
+          <w:szCs w:val="24"/>
+        </w:rPr>
+        <w:t>Presente</w:t>
+      </w:r>
+      <w:r>
+        <w:rPr>
+          <w:sz w:val="24"/>
+          <w:szCs w:val="24"/>
+        </w:rPr>
+        <w:t>.</w:t>
+      </w:r>
+    </w:p>
+    <w:p>
+      <w:pPr>
+        <w:jc w:val="center"/>
+        <w:rPr>
+          <w:sz w:val="24"/>
+          <w:szCs w:val="24"/>
+        </w:rPr>
+      </w:pPr>
+      <w:r>
+        <w:rPr>
+          <w:sz w:val="24"/>
+          <w:szCs w:val="24"/>
+        </w:rPr>
+        <w:t xml:space="preserve">Thiago Rodrigues, </w:t>
+      </w:r>
+      <w:r>
+        <w:rPr>
+          <w:b/>
+          <w:bCs/>
+          <w:sz w:val="24"/>
+          <w:szCs w:val="24"/>
+        </w:rPr>
+        <w:t>Presente</w:t>
+      </w:r>
+      <w:r>
+        <w:rPr>
+          <w:sz w:val="24"/>
+          <w:szCs w:val="24"/>
+        </w:rPr>
+        <w:t>.</w:t>
+      </w:r>
+    </w:p>
+    <w:p/>
+    <w:p/>
+    <w:p>
+      <w:pPr>
+        <w:jc w:val="center"/>
+      </w:pPr>
+      <w:r>
+        <w:t>Assuntos discutidos:</w:t>
+      </w:r>
+    </w:p>
+    <w:p>
+      <w:pPr>
+        <w:jc w:val="center"/>
+      </w:pPr>
+    </w:p>
+    <w:p>
+      <w:pPr>
+        <w:pStyle w:val="PargrafodaLista"/>
+        <w:numPr>
+          <w:ilvl w:val="0"/>
+          <w:numId w:val="1"/>
+        </w:numPr>
+      </w:pPr>
+      <w:r>
+        <w:t xml:space="preserve">Consenso do grupo para a estimativa do </w:t>
+      </w:r>
+      <w:proofErr w:type="spellStart"/>
+      <w:r>
+        <w:t>Product</w:t>
+      </w:r>
+      <w:proofErr w:type="spellEnd"/>
+      <w:r>
+        <w:t xml:space="preserve"> Backlog</w:t>
+      </w:r>
+      <w:r>
+        <w:t>;</w:t>
+      </w:r>
+    </w:p>
+    <w:p>
+      <w:pPr>
+        <w:pStyle w:val="PargrafodaLista"/>
+      </w:pPr>
+    </w:p>
+    <w:p>
+      <w:pPr>
+        <w:pStyle w:val="PargrafodaLista"/>
+      </w:pPr>
+    </w:p>
+    <w:p>
+      <w:pPr>
+        <w:pStyle w:val="PargrafodaLista"/>
+        <w:numPr>
+          <w:ilvl w:val="0"/>
+          <w:numId w:val="1"/>
+        </w:numPr>
+      </w:pPr>
+      <w:r>
+        <w:t xml:space="preserve">Discussão sobre os </w:t>
+      </w:r>
+      <w:proofErr w:type="spellStart"/>
+      <w:r>
+        <w:t>inserts</w:t>
+      </w:r>
+      <w:proofErr w:type="spellEnd"/>
+      <w:r>
+        <w:t xml:space="preserve"> no banco de dados a ser completado</w:t>
+      </w:r>
+      <w:r>
+        <w:t>;</w:t>
+      </w:r>
+    </w:p>
+    <w:p>
+      <w:pPr>
+        <w:pStyle w:val="PargrafodaLista"/>
+      </w:pPr>
+    </w:p>
+    <w:p>
+      <w:pPr>
+        <w:pStyle w:val="PargrafodaLista"/>
+      </w:pPr>
+    </w:p>
+    <w:p>
+      <w:pPr>
+        <w:pStyle w:val="PargrafodaLista"/>
+        <w:numPr>
+          <w:ilvl w:val="0"/>
+          <w:numId w:val="1"/>
+        </w:numPr>
+      </w:pPr>
+      <w:r>
+        <w:t xml:space="preserve">Estimativa do </w:t>
+      </w:r>
+      <w:proofErr w:type="spellStart"/>
+      <w:r>
+        <w:t>Product</w:t>
+      </w:r>
+      <w:proofErr w:type="spellEnd"/>
+      <w:r>
+        <w:t xml:space="preserve"> Backlog a ser completada</w:t>
+      </w:r>
+      <w:r>
+        <w:t>;</w:t>
+      </w:r>
+    </w:p>
+    <w:p>
+      <w:pPr>
+        <w:pStyle w:val="PargrafodaLista"/>
+      </w:pPr>
+    </w:p>
+    <w:p>
+      <w:pPr>
+        <w:pStyle w:val="PargrafodaLista"/>
+      </w:pPr>
+    </w:p>
+    <w:p/>
     <w:p/>
     <w:p/>
     <w:sectPr>

</xml_diff>

<commit_message>
BackLog atualizado e Grafico BurnDown
</commit_message>
<xml_diff>
--- a/sprint_grupo7/TI/AtaSprint2Semana.docx
+++ b/sprint_grupo7/TI/AtaSprint2Semana.docx
@@ -43,8 +43,20 @@
           <w:sz w:val="24"/>
           <w:szCs w:val="24"/>
         </w:rPr>
-        <w:t>Horário: 19:00 – 20:30 | Discord</w:t>
-      </w:r>
+        <w:t xml:space="preserve">Horário: 19:00 – 20:30 | </w:t>
+      </w:r>
+      <w:proofErr w:type="spellStart"/>
+      <w:r>
+        <w:rPr>
+          <w:rFonts w:ascii="Times New Roman" w:hAnsi="Times New Roman" w:cs="Times New Roman"/>
+          <w:b/>
+          <w:bCs/>
+          <w:sz w:val="24"/>
+          <w:szCs w:val="24"/>
+        </w:rPr>
+        <w:t>Discord</w:t>
+      </w:r>
+      <w:proofErr w:type="spellEnd"/>
     </w:p>
     <w:p>
       <w:pPr>
@@ -166,12 +178,37 @@
         </w:rPr>
         <w:t xml:space="preserve"> </w:t>
       </w:r>
-      <w:r>
-        <w:rPr>
-          <w:sz w:val="24"/>
-          <w:szCs w:val="24"/>
-        </w:rPr>
-        <w:t xml:space="preserve">Product Owner, </w:t>
+      <w:proofErr w:type="spellStart"/>
+      <w:r>
+        <w:rPr>
+          <w:sz w:val="24"/>
+          <w:szCs w:val="24"/>
+        </w:rPr>
+        <w:t>Product</w:t>
+      </w:r>
+      <w:proofErr w:type="spellEnd"/>
+      <w:r>
+        <w:rPr>
+          <w:sz w:val="24"/>
+          <w:szCs w:val="24"/>
+        </w:rPr>
+        <w:t xml:space="preserve"> </w:t>
+      </w:r>
+      <w:proofErr w:type="spellStart"/>
+      <w:r>
+        <w:rPr>
+          <w:sz w:val="24"/>
+          <w:szCs w:val="24"/>
+        </w:rPr>
+        <w:t>Owner</w:t>
+      </w:r>
+      <w:proofErr w:type="spellEnd"/>
+      <w:r>
+        <w:rPr>
+          <w:sz w:val="24"/>
+          <w:szCs w:val="24"/>
+        </w:rPr>
+        <w:t xml:space="preserve">, </w:t>
       </w:r>
       <w:r>
         <w:rPr>
@@ -403,7 +440,23 @@
         </w:numPr>
       </w:pPr>
       <w:r>
-        <w:t>Definição dos cargos Product Owner e Scrum Master;</w:t>
+        <w:t xml:space="preserve">Definição dos cargos </w:t>
+      </w:r>
+      <w:proofErr w:type="spellStart"/>
+      <w:r>
+        <w:t>Product</w:t>
+      </w:r>
+      <w:proofErr w:type="spellEnd"/>
+      <w:r>
+        <w:t xml:space="preserve"> </w:t>
+      </w:r>
+      <w:proofErr w:type="spellStart"/>
+      <w:r>
+        <w:t>Owner</w:t>
+      </w:r>
+      <w:proofErr w:type="spellEnd"/>
+      <w:r>
+        <w:t xml:space="preserve"> e Scrum Master;</w:t>
       </w:r>
     </w:p>
     <w:p>
@@ -513,8 +566,20 @@
           <w:sz w:val="24"/>
           <w:szCs w:val="24"/>
         </w:rPr>
-        <w:t>Horário: 19:00 – 20:30 | Discord</w:t>
-      </w:r>
+        <w:t xml:space="preserve">Horário: 19:00 – 20:30 | </w:t>
+      </w:r>
+      <w:proofErr w:type="spellStart"/>
+      <w:r>
+        <w:rPr>
+          <w:rFonts w:ascii="Times New Roman" w:hAnsi="Times New Roman" w:cs="Times New Roman"/>
+          <w:b/>
+          <w:bCs/>
+          <w:sz w:val="24"/>
+          <w:szCs w:val="24"/>
+        </w:rPr>
+        <w:t>Discord</w:t>
+      </w:r>
+      <w:proofErr w:type="spellEnd"/>
     </w:p>
     <w:p>
       <w:pPr>
@@ -629,12 +694,37 @@
         </w:rPr>
         <w:t xml:space="preserve"> </w:t>
       </w:r>
-      <w:r>
-        <w:rPr>
-          <w:sz w:val="24"/>
-          <w:szCs w:val="24"/>
-        </w:rPr>
-        <w:t xml:space="preserve">Product Owner, </w:t>
+      <w:proofErr w:type="spellStart"/>
+      <w:r>
+        <w:rPr>
+          <w:sz w:val="24"/>
+          <w:szCs w:val="24"/>
+        </w:rPr>
+        <w:t>Product</w:t>
+      </w:r>
+      <w:proofErr w:type="spellEnd"/>
+      <w:r>
+        <w:rPr>
+          <w:sz w:val="24"/>
+          <w:szCs w:val="24"/>
+        </w:rPr>
+        <w:t xml:space="preserve"> </w:t>
+      </w:r>
+      <w:proofErr w:type="spellStart"/>
+      <w:r>
+        <w:rPr>
+          <w:sz w:val="24"/>
+          <w:szCs w:val="24"/>
+        </w:rPr>
+        <w:t>Owner</w:t>
+      </w:r>
+      <w:proofErr w:type="spellEnd"/>
+      <w:r>
+        <w:rPr>
+          <w:sz w:val="24"/>
+          <w:szCs w:val="24"/>
+        </w:rPr>
+        <w:t xml:space="preserve">, </w:t>
       </w:r>
       <w:r>
         <w:rPr>
@@ -948,8 +1038,20 @@
           <w:sz w:val="24"/>
           <w:szCs w:val="24"/>
         </w:rPr>
-        <w:t>Horário: 19:00 – 20:30 | Discord</w:t>
-      </w:r>
+        <w:t xml:space="preserve">Horário: 19:00 – 20:30 | </w:t>
+      </w:r>
+      <w:proofErr w:type="spellStart"/>
+      <w:r>
+        <w:rPr>
+          <w:rFonts w:ascii="Times New Roman" w:hAnsi="Times New Roman" w:cs="Times New Roman"/>
+          <w:b/>
+          <w:bCs/>
+          <w:sz w:val="24"/>
+          <w:szCs w:val="24"/>
+        </w:rPr>
+        <w:t>Discord</w:t>
+      </w:r>
+      <w:proofErr w:type="spellEnd"/>
     </w:p>
     <w:p>
       <w:pPr>
@@ -1064,12 +1166,37 @@
         </w:rPr>
         <w:t xml:space="preserve"> </w:t>
       </w:r>
-      <w:r>
-        <w:rPr>
-          <w:sz w:val="24"/>
-          <w:szCs w:val="24"/>
-        </w:rPr>
-        <w:t xml:space="preserve">Product Owner, </w:t>
+      <w:proofErr w:type="spellStart"/>
+      <w:r>
+        <w:rPr>
+          <w:sz w:val="24"/>
+          <w:szCs w:val="24"/>
+        </w:rPr>
+        <w:t>Product</w:t>
+      </w:r>
+      <w:proofErr w:type="spellEnd"/>
+      <w:r>
+        <w:rPr>
+          <w:sz w:val="24"/>
+          <w:szCs w:val="24"/>
+        </w:rPr>
+        <w:t xml:space="preserve"> </w:t>
+      </w:r>
+      <w:proofErr w:type="spellStart"/>
+      <w:r>
+        <w:rPr>
+          <w:sz w:val="24"/>
+          <w:szCs w:val="24"/>
+        </w:rPr>
+        <w:t>Owner</w:t>
+      </w:r>
+      <w:proofErr w:type="spellEnd"/>
+      <w:r>
+        <w:rPr>
+          <w:sz w:val="24"/>
+          <w:szCs w:val="24"/>
+        </w:rPr>
+        <w:t xml:space="preserve">, </w:t>
       </w:r>
       <w:r>
         <w:rPr>
@@ -1265,7 +1392,15 @@
         <w:t>D</w:t>
       </w:r>
       <w:r>
-        <w:t>iscussão sobre o Product Backlog e Estimativa;</w:t>
+        <w:t xml:space="preserve">iscussão sobre o </w:t>
+      </w:r>
+      <w:proofErr w:type="spellStart"/>
+      <w:r>
+        <w:t>Product</w:t>
+      </w:r>
+      <w:proofErr w:type="spellEnd"/>
+      <w:r>
+        <w:t xml:space="preserve"> Backlog e Estimativa;</w:t>
       </w:r>
     </w:p>
     <w:p>
@@ -1328,8 +1463,20 @@
           <w:sz w:val="24"/>
           <w:szCs w:val="24"/>
         </w:rPr>
-        <w:t>Horário: 19:00 – 20:30 | Discord</w:t>
-      </w:r>
+        <w:t xml:space="preserve">Horário: 19:00 – 20:30 | </w:t>
+      </w:r>
+      <w:proofErr w:type="spellStart"/>
+      <w:r>
+        <w:rPr>
+          <w:rFonts w:ascii="Times New Roman" w:hAnsi="Times New Roman" w:cs="Times New Roman"/>
+          <w:b/>
+          <w:bCs/>
+          <w:sz w:val="24"/>
+          <w:szCs w:val="24"/>
+        </w:rPr>
+        <w:t>Discord</w:t>
+      </w:r>
+      <w:proofErr w:type="spellEnd"/>
     </w:p>
     <w:p>
       <w:pPr>
@@ -1444,12 +1591,37 @@
         </w:rPr>
         <w:t xml:space="preserve"> </w:t>
       </w:r>
-      <w:r>
-        <w:rPr>
-          <w:sz w:val="24"/>
-          <w:szCs w:val="24"/>
-        </w:rPr>
-        <w:t xml:space="preserve">Product Owner, </w:t>
+      <w:proofErr w:type="spellStart"/>
+      <w:r>
+        <w:rPr>
+          <w:sz w:val="24"/>
+          <w:szCs w:val="24"/>
+        </w:rPr>
+        <w:t>Product</w:t>
+      </w:r>
+      <w:proofErr w:type="spellEnd"/>
+      <w:r>
+        <w:rPr>
+          <w:sz w:val="24"/>
+          <w:szCs w:val="24"/>
+        </w:rPr>
+        <w:t xml:space="preserve"> </w:t>
+      </w:r>
+      <w:proofErr w:type="spellStart"/>
+      <w:r>
+        <w:rPr>
+          <w:sz w:val="24"/>
+          <w:szCs w:val="24"/>
+        </w:rPr>
+        <w:t>Owner</w:t>
+      </w:r>
+      <w:proofErr w:type="spellEnd"/>
+      <w:r>
+        <w:rPr>
+          <w:sz w:val="24"/>
+          <w:szCs w:val="24"/>
+        </w:rPr>
+        <w:t xml:space="preserve">, </w:t>
       </w:r>
       <w:r>
         <w:rPr>
@@ -1620,7 +1792,15 @@
         </w:numPr>
       </w:pPr>
       <w:r>
-        <w:t>Consenso do grupo para a estimativa do Product Backlog;</w:t>
+        <w:t xml:space="preserve">Consenso do grupo para a estimativa do </w:t>
+      </w:r>
+      <w:proofErr w:type="spellStart"/>
+      <w:r>
+        <w:t>Product</w:t>
+      </w:r>
+      <w:proofErr w:type="spellEnd"/>
+      <w:r>
+        <w:t xml:space="preserve"> Backlog;</w:t>
       </w:r>
     </w:p>
     <w:p>
@@ -1642,7 +1822,15 @@
         </w:numPr>
       </w:pPr>
       <w:r>
-        <w:t>Discussão sobre os inserts no banco de dados a ser completado;</w:t>
+        <w:t xml:space="preserve">Discussão sobre os </w:t>
+      </w:r>
+      <w:proofErr w:type="spellStart"/>
+      <w:r>
+        <w:t>inserts</w:t>
+      </w:r>
+      <w:proofErr w:type="spellEnd"/>
+      <w:r>
+        <w:t xml:space="preserve"> no banco de dados a ser completado;</w:t>
       </w:r>
     </w:p>
     <w:p>
@@ -1664,7 +1852,15 @@
         </w:numPr>
       </w:pPr>
       <w:r>
-        <w:t>Estimativa do Product Backlog a ser completada;</w:t>
+        <w:t xml:space="preserve">Estimativa do </w:t>
+      </w:r>
+      <w:proofErr w:type="spellStart"/>
+      <w:r>
+        <w:t>Product</w:t>
+      </w:r>
+      <w:proofErr w:type="spellEnd"/>
+      <w:r>
+        <w:t xml:space="preserve"> Backlog a ser completada;</w:t>
       </w:r>
     </w:p>
     <w:p>
@@ -1682,378 +1878,6 @@
     <w:p/>
     <w:p/>
     <w:p/>
-    <w:p/>
-    <w:p/>
-    <w:p/>
-    <w:p/>
-    <w:p>
-      <w:pPr>
-        <w:jc w:val="center"/>
-        <w:rPr>
-          <w:rFonts w:ascii="Times New Roman" w:hAnsi="Times New Roman" w:cs="Times New Roman"/>
-          <w:b/>
-          <w:bCs/>
-          <w:sz w:val="34"/>
-          <w:szCs w:val="34"/>
-        </w:rPr>
-      </w:pPr>
-      <w:r>
-        <w:rPr>
-          <w:rFonts w:ascii="Times New Roman" w:hAnsi="Times New Roman" w:cs="Times New Roman"/>
-          <w:b/>
-          <w:bCs/>
-          <w:sz w:val="34"/>
-          <w:szCs w:val="34"/>
-        </w:rPr>
-        <w:lastRenderedPageBreak/>
-        <w:t>Ata de Sprint</w:t>
-      </w:r>
-    </w:p>
-    <w:p>
-      <w:pPr>
-        <w:jc w:val="center"/>
-        <w:rPr>
-          <w:rFonts w:ascii="Times New Roman" w:hAnsi="Times New Roman" w:cs="Times New Roman"/>
-          <w:b/>
-          <w:bCs/>
-          <w:sz w:val="24"/>
-          <w:szCs w:val="24"/>
-        </w:rPr>
-      </w:pPr>
-      <w:r>
-        <w:rPr>
-          <w:rFonts w:ascii="Times New Roman" w:hAnsi="Times New Roman" w:cs="Times New Roman"/>
-          <w:b/>
-          <w:bCs/>
-          <w:sz w:val="24"/>
-          <w:szCs w:val="24"/>
-        </w:rPr>
-        <w:t>Horário: 19:00 – 20:30 | Discord</w:t>
-      </w:r>
-    </w:p>
-    <w:p>
-      <w:pPr>
-        <w:jc w:val="center"/>
-        <w:rPr>
-          <w:rFonts w:ascii="Times New Roman" w:hAnsi="Times New Roman" w:cs="Times New Roman"/>
-          <w:b/>
-          <w:bCs/>
-          <w:sz w:val="24"/>
-          <w:szCs w:val="24"/>
-        </w:rPr>
-      </w:pPr>
-      <w:r>
-        <w:rPr>
-          <w:rFonts w:ascii="Times New Roman" w:hAnsi="Times New Roman" w:cs="Times New Roman"/>
-          <w:b/>
-          <w:bCs/>
-          <w:sz w:val="24"/>
-          <w:szCs w:val="24"/>
-        </w:rPr>
-        <w:t>Data: 09/10/2023</w:t>
-      </w:r>
-    </w:p>
-    <w:p>
-      <w:pPr>
-        <w:jc w:val="center"/>
-      </w:pPr>
-    </w:p>
-    <w:p>
-      <w:pPr>
-        <w:jc w:val="center"/>
-        <w:rPr>
-          <w:sz w:val="24"/>
-          <w:szCs w:val="24"/>
-        </w:rPr>
-      </w:pPr>
-      <w:r>
-        <w:rPr>
-          <w:sz w:val="24"/>
-          <w:szCs w:val="24"/>
-        </w:rPr>
-        <w:t xml:space="preserve">Amanda Martins, </w:t>
-      </w:r>
-      <w:r>
-        <w:rPr>
-          <w:b/>
-          <w:bCs/>
-          <w:sz w:val="24"/>
-          <w:szCs w:val="24"/>
-        </w:rPr>
-        <w:t>Presente</w:t>
-      </w:r>
-      <w:r>
-        <w:rPr>
-          <w:sz w:val="24"/>
-          <w:szCs w:val="24"/>
-        </w:rPr>
-        <w:t>.</w:t>
-      </w:r>
-    </w:p>
-    <w:p>
-      <w:pPr>
-        <w:jc w:val="center"/>
-        <w:rPr>
-          <w:sz w:val="24"/>
-          <w:szCs w:val="24"/>
-        </w:rPr>
-      </w:pPr>
-      <w:r>
-        <w:rPr>
-          <w:sz w:val="24"/>
-          <w:szCs w:val="24"/>
-        </w:rPr>
-        <w:t xml:space="preserve">Cauê Mendonça, Product Owner, </w:t>
-      </w:r>
-      <w:r>
-        <w:rPr>
-          <w:b/>
-          <w:bCs/>
-          <w:sz w:val="24"/>
-          <w:szCs w:val="24"/>
-        </w:rPr>
-        <w:t>Presente</w:t>
-      </w:r>
-      <w:r>
-        <w:rPr>
-          <w:sz w:val="24"/>
-          <w:szCs w:val="24"/>
-        </w:rPr>
-        <w:t>.</w:t>
-      </w:r>
-    </w:p>
-    <w:p>
-      <w:pPr>
-        <w:jc w:val="center"/>
-        <w:rPr>
-          <w:sz w:val="24"/>
-          <w:szCs w:val="24"/>
-        </w:rPr>
-      </w:pPr>
-      <w:r>
-        <w:rPr>
-          <w:sz w:val="24"/>
-          <w:szCs w:val="24"/>
-        </w:rPr>
-        <w:t xml:space="preserve">Eduardo Castrillo, </w:t>
-      </w:r>
-      <w:r>
-        <w:rPr>
-          <w:b/>
-          <w:bCs/>
-          <w:sz w:val="24"/>
-          <w:szCs w:val="24"/>
-        </w:rPr>
-        <w:t>Presente</w:t>
-      </w:r>
-      <w:r>
-        <w:rPr>
-          <w:sz w:val="24"/>
-          <w:szCs w:val="24"/>
-        </w:rPr>
-        <w:t>.</w:t>
-      </w:r>
-    </w:p>
-    <w:p>
-      <w:pPr>
-        <w:jc w:val="center"/>
-        <w:rPr>
-          <w:sz w:val="24"/>
-          <w:szCs w:val="24"/>
-        </w:rPr>
-      </w:pPr>
-      <w:r>
-        <w:rPr>
-          <w:sz w:val="24"/>
-          <w:szCs w:val="24"/>
-        </w:rPr>
-        <w:t xml:space="preserve">Fernanda Silvino, </w:t>
-      </w:r>
-      <w:r>
-        <w:rPr>
-          <w:b/>
-          <w:bCs/>
-          <w:sz w:val="24"/>
-          <w:szCs w:val="24"/>
-        </w:rPr>
-        <w:t>Presente</w:t>
-      </w:r>
-      <w:r>
-        <w:rPr>
-          <w:sz w:val="24"/>
-          <w:szCs w:val="24"/>
-        </w:rPr>
-        <w:t>.</w:t>
-      </w:r>
-    </w:p>
-    <w:p>
-      <w:pPr>
-        <w:jc w:val="center"/>
-        <w:rPr>
-          <w:sz w:val="24"/>
-          <w:szCs w:val="24"/>
-        </w:rPr>
-      </w:pPr>
-      <w:r>
-        <w:rPr>
-          <w:sz w:val="24"/>
-          <w:szCs w:val="24"/>
-        </w:rPr>
-        <w:t xml:space="preserve">Giovanna Gonçalves, </w:t>
-      </w:r>
-      <w:r>
-        <w:rPr>
-          <w:b/>
-          <w:bCs/>
-          <w:sz w:val="24"/>
-          <w:szCs w:val="24"/>
-        </w:rPr>
-        <w:t>Presente</w:t>
-      </w:r>
-      <w:r>
-        <w:rPr>
-          <w:sz w:val="24"/>
-          <w:szCs w:val="24"/>
-        </w:rPr>
-        <w:t>.</w:t>
-      </w:r>
-    </w:p>
-    <w:p>
-      <w:pPr>
-        <w:jc w:val="center"/>
-        <w:rPr>
-          <w:sz w:val="24"/>
-          <w:szCs w:val="24"/>
-        </w:rPr>
-      </w:pPr>
-      <w:r>
-        <w:rPr>
-          <w:sz w:val="24"/>
-          <w:szCs w:val="24"/>
-        </w:rPr>
-        <w:t xml:space="preserve">Igor Anthony, </w:t>
-      </w:r>
-      <w:r>
-        <w:rPr>
-          <w:b/>
-          <w:bCs/>
-          <w:sz w:val="24"/>
-          <w:szCs w:val="24"/>
-        </w:rPr>
-        <w:t>Presente</w:t>
-      </w:r>
-      <w:r>
-        <w:rPr>
-          <w:sz w:val="24"/>
-          <w:szCs w:val="24"/>
-        </w:rPr>
-        <w:t>.</w:t>
-      </w:r>
-    </w:p>
-    <w:p>
-      <w:pPr>
-        <w:jc w:val="center"/>
-        <w:rPr>
-          <w:sz w:val="24"/>
-          <w:szCs w:val="24"/>
-        </w:rPr>
-      </w:pPr>
-      <w:r>
-        <w:rPr>
-          <w:sz w:val="24"/>
-          <w:szCs w:val="24"/>
-        </w:rPr>
-        <w:t xml:space="preserve">Thiago Rodrigues, Scrum Master, </w:t>
-      </w:r>
-      <w:r>
-        <w:rPr>
-          <w:b/>
-          <w:bCs/>
-          <w:sz w:val="24"/>
-          <w:szCs w:val="24"/>
-        </w:rPr>
-        <w:t>Presente</w:t>
-      </w:r>
-      <w:r>
-        <w:rPr>
-          <w:sz w:val="24"/>
-          <w:szCs w:val="24"/>
-        </w:rPr>
-        <w:t>.</w:t>
-      </w:r>
-    </w:p>
-    <w:p/>
-    <w:p/>
-    <w:p>
-      <w:pPr>
-        <w:jc w:val="center"/>
-      </w:pPr>
-      <w:r>
-        <w:t>Assuntos discutidos:</w:t>
-      </w:r>
-    </w:p>
-    <w:p>
-      <w:pPr>
-        <w:jc w:val="center"/>
-      </w:pPr>
-    </w:p>
-    <w:p>
-      <w:pPr>
-        <w:pStyle w:val="PargrafodaLista"/>
-        <w:numPr>
-          <w:ilvl w:val="0"/>
-          <w:numId w:val="1"/>
-        </w:numPr>
-      </w:pPr>
-      <w:r>
-        <w:t>Definição da logo do site: time de scrum decidiu qual a nova logo do site em meio as opções propostas;</w:t>
-      </w:r>
-    </w:p>
-    <w:p>
-      <w:pPr>
-        <w:pStyle w:val="PargrafodaLista"/>
-      </w:pPr>
-    </w:p>
-    <w:p>
-      <w:pPr>
-        <w:pStyle w:val="PargrafodaLista"/>
-        <w:numPr>
-          <w:ilvl w:val="0"/>
-          <w:numId w:val="1"/>
-        </w:numPr>
-      </w:pPr>
-      <w:r>
-        <w:t>Arrumando o Trello: organizando os novos cards, arrumando as etiquetas, e deixando mais otimizado para uma melhor visualização, e incrementando o Product Backlog;</w:t>
-      </w:r>
-    </w:p>
-    <w:p>
-      <w:pPr>
-        <w:pStyle w:val="PargrafodaLista"/>
-      </w:pPr>
-    </w:p>
-    <w:p>
-      <w:pPr>
-        <w:pStyle w:val="PargrafodaLista"/>
-      </w:pPr>
-    </w:p>
-    <w:p>
-      <w:pPr>
-        <w:pStyle w:val="PargrafodaLista"/>
-        <w:numPr>
-          <w:ilvl w:val="0"/>
-          <w:numId w:val="1"/>
-        </w:numPr>
-      </w:pPr>
-      <w:r>
-        <w:t>Alinhamento dos entregáveis da Sprint2C: definindo quem e quais integrantes far</w:t>
-      </w:r>
-      <w:r>
-        <w:t xml:space="preserve">ão </w:t>
-      </w:r>
-      <w:r>
-        <w:t>cada entregável para essa sprint semanal;</w:t>
-      </w:r>
-    </w:p>
     <w:sectPr>
       <w:pgSz w:w="11906" w:h="16838"/>
       <w:pgMar w:top="1417" w:right="1701" w:bottom="1417" w:left="1701" w:header="708" w:footer="708" w:gutter="0"/>

</xml_diff>